<commit_message>
Question 1.b done, maybe check it.
</commit_message>
<xml_diff>
--- a/OOP_Assignment_2_Group_Doc.docx
+++ b/OOP_Assignment_2_Group_Doc.docx
@@ -519,44 +519,163 @@
         </w:rPr>
         <w:t xml:space="preserve">. </w:t>
       </w:r>
+    </w:p>
+    <w:p>
+      <w:pPr>
+        <w:spacing w:after="0" w:line="240" w:lineRule="auto"/>
+        <w:rPr>
+          <w:rFonts w:ascii="Segoe UI" w:hAnsi="Segoe UI" w:cs="Segoe UI"/>
+          <w:sz w:val="24"/>
+        </w:rPr>
+      </w:pPr>
+    </w:p>
+    <w:p>
+      <w:pPr>
+        <w:spacing w:after="0" w:line="240" w:lineRule="auto"/>
+        <w:rPr>
+          <w:rFonts w:ascii="Segoe UI" w:hAnsi="Segoe UI" w:cs="Segoe UI"/>
+          <w:b/>
+          <w:sz w:val="28"/>
+        </w:rPr>
+      </w:pPr>
+      <w:r>
+        <w:rPr>
+          <w:rFonts w:ascii="Segoe UI" w:hAnsi="Segoe UI" w:cs="Segoe UI"/>
+          <w:b/>
+          <w:sz w:val="28"/>
+        </w:rPr>
+        <w:t>b)</w:t>
+      </w:r>
+    </w:p>
+    <w:p>
+      <w:pPr>
+        <w:spacing w:after="0" w:line="240" w:lineRule="auto"/>
+        <w:rPr>
+          <w:rFonts w:ascii="Segoe UI" w:hAnsi="Segoe UI" w:cs="Segoe UI"/>
+          <w:sz w:val="24"/>
+        </w:rPr>
+      </w:pPr>
+      <w:r>
+        <w:rPr>
+          <w:rFonts w:ascii="Segoe UI" w:hAnsi="Segoe UI" w:cs="Segoe UI"/>
+          <w:sz w:val="24"/>
+        </w:rPr>
+        <w:tab/>
+        <w:t xml:space="preserve">In this system the </w:t>
+      </w:r>
+      <w:proofErr w:type="spellStart"/>
+      <w:r>
+        <w:rPr>
+          <w:rFonts w:ascii="Segoe UI" w:hAnsi="Segoe UI" w:cs="Segoe UI"/>
+          <w:sz w:val="24"/>
+        </w:rPr>
+        <w:t>CashPoint</w:t>
+      </w:r>
+      <w:proofErr w:type="spellEnd"/>
+      <w:r>
+        <w:rPr>
+          <w:rFonts w:ascii="Segoe UI" w:hAnsi="Segoe UI" w:cs="Segoe UI"/>
+          <w:sz w:val="24"/>
+        </w:rPr>
+        <w:t xml:space="preserve"> class does not need to create a whole new instance of the </w:t>
+      </w:r>
+      <w:proofErr w:type="spellStart"/>
+      <w:r>
+        <w:rPr>
+          <w:rFonts w:ascii="Segoe UI" w:hAnsi="Segoe UI" w:cs="Segoe UI"/>
+          <w:sz w:val="24"/>
+        </w:rPr>
+        <w:t>BankAccount</w:t>
+      </w:r>
+      <w:proofErr w:type="spellEnd"/>
+      <w:r>
+        <w:rPr>
+          <w:rFonts w:ascii="Segoe UI" w:hAnsi="Segoe UI" w:cs="Segoe UI"/>
+          <w:sz w:val="24"/>
+        </w:rPr>
+        <w:t xml:space="preserve"> class, instead the </w:t>
+      </w:r>
+      <w:proofErr w:type="spellStart"/>
+      <w:r>
+        <w:rPr>
+          <w:rFonts w:ascii="Segoe UI" w:hAnsi="Segoe UI" w:cs="Segoe UI"/>
+          <w:sz w:val="24"/>
+        </w:rPr>
+        <w:t>CashPoint</w:t>
+      </w:r>
+      <w:proofErr w:type="spellEnd"/>
+      <w:r>
+        <w:rPr>
+          <w:rFonts w:ascii="Segoe UI" w:hAnsi="Segoe UI" w:cs="Segoe UI"/>
+          <w:sz w:val="24"/>
+        </w:rPr>
+        <w:t xml:space="preserve"> only needs indirect access to the </w:t>
+      </w:r>
+      <w:proofErr w:type="spellStart"/>
+      <w:r>
+        <w:rPr>
+          <w:rFonts w:ascii="Segoe UI" w:hAnsi="Segoe UI" w:cs="Segoe UI"/>
+          <w:sz w:val="24"/>
+        </w:rPr>
+        <w:t>BankAccount</w:t>
+      </w:r>
+      <w:proofErr w:type="spellEnd"/>
+      <w:r>
+        <w:rPr>
+          <w:rFonts w:ascii="Segoe UI" w:hAnsi="Segoe UI" w:cs="Segoe UI"/>
+          <w:sz w:val="24"/>
+        </w:rPr>
+        <w:t xml:space="preserve"> class via a pointer. This allows the </w:t>
+      </w:r>
+      <w:proofErr w:type="spellStart"/>
+      <w:r>
+        <w:rPr>
+          <w:rFonts w:ascii="Segoe UI" w:hAnsi="Segoe UI" w:cs="Segoe UI"/>
+          <w:sz w:val="24"/>
+        </w:rPr>
+        <w:t>CashPoint</w:t>
+      </w:r>
+      <w:proofErr w:type="spellEnd"/>
+      <w:r>
+        <w:rPr>
+          <w:rFonts w:ascii="Segoe UI" w:hAnsi="Segoe UI" w:cs="Segoe UI"/>
+          <w:sz w:val="24"/>
+        </w:rPr>
+        <w:t xml:space="preserve"> to access the already existing </w:t>
+      </w:r>
+      <w:proofErr w:type="spellStart"/>
+      <w:r>
+        <w:rPr>
+          <w:rFonts w:ascii="Segoe UI" w:hAnsi="Segoe UI" w:cs="Segoe UI"/>
+          <w:sz w:val="24"/>
+        </w:rPr>
+        <w:t>BankAccounts</w:t>
+      </w:r>
+      <w:proofErr w:type="spellEnd"/>
+      <w:r>
+        <w:rPr>
+          <w:rFonts w:ascii="Segoe UI" w:hAnsi="Segoe UI" w:cs="Segoe UI"/>
+          <w:sz w:val="24"/>
+        </w:rPr>
+        <w:t>.</w:t>
+      </w:r>
+      <w:r>
+        <w:rPr>
+          <w:rFonts w:ascii="Segoe UI" w:hAnsi="Segoe UI" w:cs="Segoe UI"/>
+          <w:sz w:val="24"/>
+        </w:rPr>
+        <w:t xml:space="preserve"> </w:t>
+      </w:r>
+      <w:r>
+        <w:rPr>
+          <w:rFonts w:ascii="Segoe UI" w:hAnsi="Segoe UI" w:cs="Segoe UI"/>
+          <w:sz w:val="24"/>
+          <w:highlight w:val="yellow"/>
+        </w:rPr>
+        <w:t>CHECK</w:t>
+      </w:r>
       <w:bookmarkStart w:id="0" w:name="_GoBack"/>
       <w:bookmarkEnd w:id="0"/>
-    </w:p>
-    <w:p>
-      <w:pPr>
-        <w:spacing w:after="0" w:line="240" w:lineRule="auto"/>
-        <w:rPr>
-          <w:rFonts w:ascii="Segoe UI" w:hAnsi="Segoe UI" w:cs="Segoe UI"/>
-          <w:sz w:val="24"/>
-        </w:rPr>
-      </w:pPr>
-    </w:p>
-    <w:p>
-      <w:pPr>
-        <w:spacing w:after="0" w:line="240" w:lineRule="auto"/>
-        <w:rPr>
-          <w:rFonts w:ascii="Segoe UI" w:hAnsi="Segoe UI" w:cs="Segoe UI"/>
-          <w:b/>
-          <w:sz w:val="28"/>
-        </w:rPr>
-      </w:pPr>
-      <w:r>
-        <w:rPr>
-          <w:rFonts w:ascii="Segoe UI" w:hAnsi="Segoe UI" w:cs="Segoe UI"/>
-          <w:b/>
-          <w:sz w:val="28"/>
-        </w:rPr>
-        <w:t>b)</w:t>
-      </w:r>
-    </w:p>
-    <w:p>
-      <w:pPr>
-        <w:spacing w:after="0" w:line="240" w:lineRule="auto"/>
-        <w:rPr>
-          <w:rFonts w:ascii="Segoe UI" w:hAnsi="Segoe UI" w:cs="Segoe UI"/>
-          <w:sz w:val="24"/>
-        </w:rPr>
-      </w:pPr>
     </w:p>
     <w:p>
       <w:pPr>
@@ -1489,6 +1608,7 @@
           <w:i/>
           <w:sz w:val="24"/>
         </w:rPr>
+        <w:lastRenderedPageBreak/>
         <w:t>Conversion Constructor</w:t>
       </w:r>
       <w:r>
@@ -1569,7 +1689,6 @@
           <w:i/>
           <w:sz w:val="24"/>
         </w:rPr>
-        <w:lastRenderedPageBreak/>
         <w:t xml:space="preserve">Copy Constructor </w:t>
       </w:r>
       <w:r>
@@ -2192,6 +2311,7 @@
           <w:rFonts w:ascii="Segoe UI" w:hAnsi="Segoe UI" w:cs="Segoe UI"/>
           <w:sz w:val="24"/>
         </w:rPr>
+        <w:lastRenderedPageBreak/>
         <w:t xml:space="preserve">Even if the previous line could work the function as a whole would still be unsuccessful, this is due to </w:t>
       </w:r>
       <w:proofErr w:type="spellStart"/>

</xml_diff>

<commit_message>
Small, insignificant changes on code and updated the group report
</commit_message>
<xml_diff>
--- a/OOP_Assignment_2_Group_Doc.docx
+++ b/OOP_Assignment_2_Group_Doc.docx
@@ -674,8 +674,6 @@
         </w:rPr>
         <w:t>CHECK</w:t>
       </w:r>
-      <w:bookmarkStart w:id="0" w:name="_GoBack"/>
-      <w:bookmarkEnd w:id="0"/>
     </w:p>
     <w:p>
       <w:pPr>
@@ -2512,364 +2510,362 @@
           <w:sz w:val="24"/>
         </w:rPr>
       </w:pPr>
+      <w:proofErr w:type="gramStart"/>
+      <w:r>
+        <w:rPr>
+          <w:rFonts w:ascii="Segoe UI" w:hAnsi="Segoe UI" w:cs="Segoe UI"/>
+          <w:b/>
+          <w:sz w:val="24"/>
+        </w:rPr>
+        <w:t>i</w:t>
+      </w:r>
+      <w:proofErr w:type="gramEnd"/>
+      <w:r>
+        <w:rPr>
+          <w:rFonts w:ascii="Segoe UI" w:hAnsi="Segoe UI" w:cs="Segoe UI"/>
+          <w:b/>
+          <w:sz w:val="24"/>
+        </w:rPr>
+        <w:t>)</w:t>
+      </w:r>
+    </w:p>
+    <w:p>
+      <w:pPr>
+        <w:tabs>
+          <w:tab w:val="left" w:pos="1197"/>
+        </w:tabs>
+        <w:spacing w:after="0" w:line="240" w:lineRule="auto"/>
+        <w:rPr>
+          <w:rFonts w:ascii="Segoe UI" w:hAnsi="Segoe UI" w:cs="Segoe UI"/>
+          <w:sz w:val="24"/>
+        </w:rPr>
+      </w:pPr>
+      <w:r>
+        <w:rPr>
+          <w:rFonts w:ascii="Segoe UI" w:hAnsi="Segoe UI" w:cs="Segoe UI"/>
+          <w:sz w:val="24"/>
+        </w:rPr>
+        <w:t xml:space="preserve">This expression would not work due to </w:t>
+      </w:r>
+      <w:proofErr w:type="spellStart"/>
+      <w:r>
+        <w:rPr>
+          <w:rFonts w:ascii="Segoe UI" w:hAnsi="Segoe UI" w:cs="Segoe UI"/>
+          <w:sz w:val="24"/>
+        </w:rPr>
+        <w:t>p_theActiveAccount</w:t>
+      </w:r>
+      <w:proofErr w:type="spellEnd"/>
+      <w:r>
+        <w:rPr>
+          <w:rFonts w:ascii="Segoe UI" w:hAnsi="Segoe UI" w:cs="Segoe UI"/>
+          <w:sz w:val="24"/>
+        </w:rPr>
+        <w:t xml:space="preserve">_ being a pointer of type </w:t>
+      </w:r>
+      <w:proofErr w:type="spellStart"/>
+      <w:r>
+        <w:rPr>
+          <w:rFonts w:ascii="Segoe UI" w:hAnsi="Segoe UI" w:cs="Segoe UI"/>
+          <w:sz w:val="24"/>
+        </w:rPr>
+        <w:t>BankAccount</w:t>
+      </w:r>
+      <w:proofErr w:type="spellEnd"/>
+      <w:r>
+        <w:rPr>
+          <w:rFonts w:ascii="Segoe UI" w:hAnsi="Segoe UI" w:cs="Segoe UI"/>
+          <w:sz w:val="24"/>
+        </w:rPr>
+        <w:t xml:space="preserve"> while pointing to an object of the derived class </w:t>
+      </w:r>
+      <w:proofErr w:type="spellStart"/>
+      <w:r>
+        <w:rPr>
+          <w:rFonts w:ascii="Segoe UI" w:hAnsi="Segoe UI" w:cs="Segoe UI"/>
+          <w:sz w:val="24"/>
+        </w:rPr>
+        <w:t>CurrentAccount</w:t>
+      </w:r>
+      <w:proofErr w:type="spellEnd"/>
+      <w:r>
+        <w:rPr>
+          <w:rFonts w:ascii="Segoe UI" w:hAnsi="Segoe UI" w:cs="Segoe UI"/>
+          <w:sz w:val="24"/>
+        </w:rPr>
+        <w:t xml:space="preserve">. </w:t>
+      </w:r>
+    </w:p>
+    <w:p>
+      <w:pPr>
+        <w:tabs>
+          <w:tab w:val="left" w:pos="1197"/>
+        </w:tabs>
+        <w:spacing w:after="0" w:line="240" w:lineRule="auto"/>
+        <w:rPr>
+          <w:rFonts w:ascii="Segoe UI" w:hAnsi="Segoe UI" w:cs="Segoe UI"/>
+          <w:sz w:val="24"/>
+        </w:rPr>
+      </w:pPr>
+      <w:r>
+        <w:rPr>
+          <w:rFonts w:ascii="Segoe UI" w:hAnsi="Segoe UI" w:cs="Segoe UI"/>
+          <w:sz w:val="24"/>
+        </w:rPr>
+        <w:t xml:space="preserve">The </w:t>
+      </w:r>
+      <w:proofErr w:type="spellStart"/>
+      <w:r>
+        <w:rPr>
+          <w:rFonts w:ascii="Segoe UI" w:hAnsi="Segoe UI" w:cs="Segoe UI"/>
+          <w:sz w:val="24"/>
+        </w:rPr>
+        <w:t>getOverdraftLimit</w:t>
+      </w:r>
+      <w:proofErr w:type="spellEnd"/>
+      <w:r>
+        <w:rPr>
+          <w:rFonts w:ascii="Segoe UI" w:hAnsi="Segoe UI" w:cs="Segoe UI"/>
+          <w:sz w:val="24"/>
+        </w:rPr>
+        <w:t xml:space="preserve"> function is a method of the </w:t>
+      </w:r>
+      <w:proofErr w:type="spellStart"/>
+      <w:r>
+        <w:rPr>
+          <w:rFonts w:ascii="Segoe UI" w:hAnsi="Segoe UI" w:cs="Segoe UI"/>
+          <w:sz w:val="24"/>
+        </w:rPr>
+        <w:t>currentAccount</w:t>
+      </w:r>
+      <w:proofErr w:type="spellEnd"/>
+      <w:r>
+        <w:rPr>
+          <w:rFonts w:ascii="Segoe UI" w:hAnsi="Segoe UI" w:cs="Segoe UI"/>
+          <w:sz w:val="24"/>
+        </w:rPr>
+        <w:t xml:space="preserve"> class, due to the hierarchy the </w:t>
+      </w:r>
+      <w:proofErr w:type="spellStart"/>
+      <w:r>
+        <w:rPr>
+          <w:rFonts w:ascii="Segoe UI" w:hAnsi="Segoe UI" w:cs="Segoe UI"/>
+          <w:sz w:val="24"/>
+        </w:rPr>
+        <w:t>BankAccount</w:t>
+      </w:r>
+      <w:proofErr w:type="spellEnd"/>
+      <w:r>
+        <w:rPr>
+          <w:rFonts w:ascii="Segoe UI" w:hAnsi="Segoe UI" w:cs="Segoe UI"/>
+          <w:sz w:val="24"/>
+        </w:rPr>
+        <w:t xml:space="preserve"> pointer would be unable to access the function of the derived class.</w:t>
+      </w:r>
+    </w:p>
+    <w:p>
+      <w:pPr>
+        <w:tabs>
+          <w:tab w:val="left" w:pos="1197"/>
+        </w:tabs>
+        <w:spacing w:after="0" w:line="240" w:lineRule="auto"/>
+        <w:rPr>
+          <w:rFonts w:ascii="Segoe UI" w:hAnsi="Segoe UI" w:cs="Segoe UI"/>
+          <w:sz w:val="24"/>
+        </w:rPr>
+      </w:pPr>
+    </w:p>
+    <w:p>
+      <w:pPr>
+        <w:tabs>
+          <w:tab w:val="left" w:pos="1197"/>
+        </w:tabs>
+        <w:spacing w:after="0" w:line="240" w:lineRule="auto"/>
+        <w:rPr>
+          <w:rFonts w:ascii="Segoe UI" w:hAnsi="Segoe UI" w:cs="Segoe UI"/>
+          <w:b/>
+          <w:sz w:val="24"/>
+        </w:rPr>
+      </w:pPr>
+      <w:r>
+        <w:rPr>
+          <w:rFonts w:ascii="Segoe UI" w:hAnsi="Segoe UI" w:cs="Segoe UI"/>
+          <w:b/>
+          <w:sz w:val="24"/>
+        </w:rPr>
+        <w:t>j)</w:t>
+      </w:r>
+    </w:p>
+    <w:p>
+      <w:pPr>
+        <w:tabs>
+          <w:tab w:val="left" w:pos="1197"/>
+        </w:tabs>
+        <w:spacing w:after="0" w:line="240" w:lineRule="auto"/>
+        <w:rPr>
+          <w:rFonts w:ascii="Segoe UI" w:hAnsi="Segoe UI" w:cs="Segoe UI"/>
+          <w:sz w:val="24"/>
+        </w:rPr>
+      </w:pPr>
+      <w:r>
+        <w:rPr>
+          <w:rFonts w:ascii="Segoe UI" w:hAnsi="Segoe UI" w:cs="Segoe UI"/>
+          <w:sz w:val="24"/>
+        </w:rPr>
+        <w:t>This function</w:t>
+      </w:r>
+      <w:r>
+        <w:rPr>
+          <w:rFonts w:ascii="Segoe UI" w:hAnsi="Segoe UI" w:cs="Segoe UI"/>
+          <w:sz w:val="24"/>
+        </w:rPr>
+        <w:t xml:space="preserve"> could not be written as such, t</w:t>
+      </w:r>
+      <w:r>
+        <w:rPr>
+          <w:rFonts w:ascii="Segoe UI" w:hAnsi="Segoe UI" w:cs="Segoe UI"/>
+          <w:sz w:val="24"/>
+        </w:rPr>
+        <w:t>he</w:t>
+      </w:r>
+      <w:r>
+        <w:rPr>
+          <w:rFonts w:ascii="Segoe UI" w:hAnsi="Segoe UI" w:cs="Segoe UI"/>
+          <w:sz w:val="24"/>
+        </w:rPr>
+        <w:t xml:space="preserve"> line</w:t>
+      </w:r>
+      <w:r>
+        <w:rPr>
+          <w:rFonts w:ascii="Segoe UI" w:hAnsi="Segoe UI" w:cs="Segoe UI"/>
+          <w:sz w:val="24"/>
+        </w:rPr>
+        <w:t xml:space="preserve"> </w:t>
+      </w:r>
+      <w:proofErr w:type="spellStart"/>
+      <w:r>
+        <w:rPr>
+          <w:rFonts w:ascii="Segoe UI" w:hAnsi="Segoe UI" w:cs="Segoe UI"/>
+          <w:sz w:val="24"/>
+        </w:rPr>
+        <w:t>p_theActiveAccount</w:t>
+      </w:r>
+      <w:proofErr w:type="spellEnd"/>
+      <w:r>
+        <w:rPr>
+          <w:rFonts w:ascii="Segoe UI" w:hAnsi="Segoe UI" w:cs="Segoe UI"/>
+          <w:sz w:val="24"/>
+        </w:rPr>
+        <w:t xml:space="preserve">-&gt;balance_ </w:t>
+      </w:r>
+    </w:p>
+    <w:p>
+      <w:pPr>
+        <w:tabs>
+          <w:tab w:val="left" w:pos="1197"/>
+        </w:tabs>
+        <w:spacing w:after="0" w:line="240" w:lineRule="auto"/>
+        <w:rPr>
+          <w:rFonts w:ascii="Segoe UI" w:hAnsi="Segoe UI" w:cs="Segoe UI"/>
+          <w:sz w:val="24"/>
+        </w:rPr>
+      </w:pPr>
+      <w:proofErr w:type="gramStart"/>
+      <w:r>
+        <w:rPr>
+          <w:rFonts w:ascii="Segoe UI" w:hAnsi="Segoe UI" w:cs="Segoe UI"/>
+          <w:sz w:val="24"/>
+        </w:rPr>
+        <w:t>would</w:t>
+      </w:r>
+      <w:proofErr w:type="gramEnd"/>
+      <w:r>
+        <w:rPr>
+          <w:rFonts w:ascii="Segoe UI" w:hAnsi="Segoe UI" w:cs="Segoe UI"/>
+          <w:sz w:val="24"/>
+        </w:rPr>
+        <w:t xml:space="preserve"> not work as balance is a private data member of the class </w:t>
+      </w:r>
+      <w:proofErr w:type="spellStart"/>
+      <w:r>
+        <w:rPr>
+          <w:rFonts w:ascii="Segoe UI" w:hAnsi="Segoe UI" w:cs="Segoe UI"/>
+          <w:sz w:val="24"/>
+        </w:rPr>
+        <w:t>BankAccount</w:t>
+      </w:r>
+      <w:proofErr w:type="spellEnd"/>
+      <w:r>
+        <w:rPr>
+          <w:rFonts w:ascii="Segoe UI" w:hAnsi="Segoe UI" w:cs="Segoe UI"/>
+          <w:sz w:val="24"/>
+        </w:rPr>
+        <w:t xml:space="preserve">. Instead of accessing the data member in this style </w:t>
+      </w:r>
+      <w:r>
+        <w:rPr>
+          <w:rFonts w:ascii="Segoe UI" w:hAnsi="Segoe UI" w:cs="Segoe UI"/>
+          <w:sz w:val="24"/>
+        </w:rPr>
+        <w:t xml:space="preserve">the </w:t>
+      </w:r>
+      <w:proofErr w:type="spellStart"/>
+      <w:r>
+        <w:rPr>
+          <w:rFonts w:ascii="Segoe UI" w:hAnsi="Segoe UI" w:cs="Segoe UI"/>
+          <w:sz w:val="24"/>
+        </w:rPr>
+        <w:t>p_theActiveAccount</w:t>
+      </w:r>
+      <w:proofErr w:type="spellEnd"/>
+      <w:r>
+        <w:rPr>
+          <w:rFonts w:ascii="Segoe UI" w:hAnsi="Segoe UI" w:cs="Segoe UI"/>
+          <w:sz w:val="24"/>
+        </w:rPr>
+        <w:t xml:space="preserve"> should use an </w:t>
+      </w:r>
+      <w:proofErr w:type="spellStart"/>
+      <w:r>
+        <w:rPr>
+          <w:rFonts w:ascii="Segoe UI" w:hAnsi="Segoe UI" w:cs="Segoe UI"/>
+          <w:sz w:val="24"/>
+        </w:rPr>
+        <w:t>accessor</w:t>
+      </w:r>
+      <w:proofErr w:type="spellEnd"/>
+      <w:r>
+        <w:rPr>
+          <w:rFonts w:ascii="Segoe UI" w:hAnsi="Segoe UI" w:cs="Segoe UI"/>
+          <w:sz w:val="24"/>
+        </w:rPr>
+        <w:t xml:space="preserve"> function such as </w:t>
+      </w:r>
       <w:proofErr w:type="spellStart"/>
       <w:proofErr w:type="gramStart"/>
       <w:r>
         <w:rPr>
           <w:rFonts w:ascii="Segoe UI" w:hAnsi="Segoe UI" w:cs="Segoe UI"/>
-          <w:b/>
-          <w:sz w:val="24"/>
-        </w:rPr>
-        <w:t>i</w:t>
+          <w:sz w:val="24"/>
+        </w:rPr>
+        <w:t>getBalance</w:t>
       </w:r>
       <w:proofErr w:type="spellEnd"/>
+      <w:r>
+        <w:rPr>
+          <w:rFonts w:ascii="Segoe UI" w:hAnsi="Segoe UI" w:cs="Segoe UI"/>
+          <w:sz w:val="24"/>
+        </w:rPr>
+        <w:t>(</w:t>
+      </w:r>
       <w:proofErr w:type="gramEnd"/>
       <w:r>
         <w:rPr>
           <w:rFonts w:ascii="Segoe UI" w:hAnsi="Segoe UI" w:cs="Segoe UI"/>
-          <w:b/>
           <w:sz w:val="24"/>
         </w:rPr>
         <w:t>)</w:t>
       </w:r>
-    </w:p>
-    <w:p>
-      <w:pPr>
-        <w:tabs>
-          <w:tab w:val="left" w:pos="1197"/>
-        </w:tabs>
-        <w:spacing w:after="0" w:line="240" w:lineRule="auto"/>
-        <w:rPr>
-          <w:rFonts w:ascii="Segoe UI" w:hAnsi="Segoe UI" w:cs="Segoe UI"/>
-          <w:sz w:val="24"/>
-        </w:rPr>
-      </w:pPr>
-      <w:r>
-        <w:rPr>
-          <w:rFonts w:ascii="Segoe UI" w:hAnsi="Segoe UI" w:cs="Segoe UI"/>
-          <w:sz w:val="24"/>
-        </w:rPr>
-        <w:t xml:space="preserve">This expression would not work due to </w:t>
-      </w:r>
-      <w:proofErr w:type="spellStart"/>
-      <w:r>
-        <w:rPr>
-          <w:rFonts w:ascii="Segoe UI" w:hAnsi="Segoe UI" w:cs="Segoe UI"/>
-          <w:sz w:val="24"/>
-        </w:rPr>
-        <w:t>p_theActiveAccount</w:t>
-      </w:r>
-      <w:proofErr w:type="spellEnd"/>
-      <w:r>
-        <w:rPr>
-          <w:rFonts w:ascii="Segoe UI" w:hAnsi="Segoe UI" w:cs="Segoe UI"/>
-          <w:sz w:val="24"/>
-        </w:rPr>
-        <w:t xml:space="preserve">_ being a pointer of type </w:t>
-      </w:r>
-      <w:proofErr w:type="spellStart"/>
-      <w:r>
-        <w:rPr>
-          <w:rFonts w:ascii="Segoe UI" w:hAnsi="Segoe UI" w:cs="Segoe UI"/>
-          <w:sz w:val="24"/>
-        </w:rPr>
-        <w:t>BankAccount</w:t>
-      </w:r>
-      <w:proofErr w:type="spellEnd"/>
-      <w:r>
-        <w:rPr>
-          <w:rFonts w:ascii="Segoe UI" w:hAnsi="Segoe UI" w:cs="Segoe UI"/>
-          <w:sz w:val="24"/>
-        </w:rPr>
-        <w:t xml:space="preserve"> while pointing to an object of the derived class </w:t>
-      </w:r>
-      <w:proofErr w:type="spellStart"/>
-      <w:r>
-        <w:rPr>
-          <w:rFonts w:ascii="Segoe UI" w:hAnsi="Segoe UI" w:cs="Segoe UI"/>
-          <w:sz w:val="24"/>
-        </w:rPr>
-        <w:t>CurrentAccount</w:t>
-      </w:r>
-      <w:proofErr w:type="spellEnd"/>
-      <w:r>
-        <w:rPr>
-          <w:rFonts w:ascii="Segoe UI" w:hAnsi="Segoe UI" w:cs="Segoe UI"/>
-          <w:sz w:val="24"/>
-        </w:rPr>
-        <w:t xml:space="preserve">. </w:t>
-      </w:r>
-    </w:p>
-    <w:p>
-      <w:pPr>
-        <w:tabs>
-          <w:tab w:val="left" w:pos="1197"/>
-        </w:tabs>
-        <w:spacing w:after="0" w:line="240" w:lineRule="auto"/>
-        <w:rPr>
-          <w:rFonts w:ascii="Segoe UI" w:hAnsi="Segoe UI" w:cs="Segoe UI"/>
-          <w:sz w:val="24"/>
-        </w:rPr>
-      </w:pPr>
-      <w:r>
-        <w:rPr>
-          <w:rFonts w:ascii="Segoe UI" w:hAnsi="Segoe UI" w:cs="Segoe UI"/>
-          <w:sz w:val="24"/>
-        </w:rPr>
-        <w:t xml:space="preserve">The </w:t>
-      </w:r>
-      <w:proofErr w:type="spellStart"/>
-      <w:r>
-        <w:rPr>
-          <w:rFonts w:ascii="Segoe UI" w:hAnsi="Segoe UI" w:cs="Segoe UI"/>
-          <w:sz w:val="24"/>
-        </w:rPr>
-        <w:t>getOverdraftLimit</w:t>
-      </w:r>
-      <w:proofErr w:type="spellEnd"/>
-      <w:r>
-        <w:rPr>
-          <w:rFonts w:ascii="Segoe UI" w:hAnsi="Segoe UI" w:cs="Segoe UI"/>
-          <w:sz w:val="24"/>
-        </w:rPr>
-        <w:t xml:space="preserve"> function is a method of the </w:t>
-      </w:r>
-      <w:proofErr w:type="spellStart"/>
-      <w:r>
-        <w:rPr>
-          <w:rFonts w:ascii="Segoe UI" w:hAnsi="Segoe UI" w:cs="Segoe UI"/>
-          <w:sz w:val="24"/>
-        </w:rPr>
-        <w:t>currentAccount</w:t>
-      </w:r>
-      <w:proofErr w:type="spellEnd"/>
-      <w:r>
-        <w:rPr>
-          <w:rFonts w:ascii="Segoe UI" w:hAnsi="Segoe UI" w:cs="Segoe UI"/>
-          <w:sz w:val="24"/>
-        </w:rPr>
-        <w:t xml:space="preserve"> class, due to the hierarchy the </w:t>
-      </w:r>
-      <w:proofErr w:type="spellStart"/>
-      <w:r>
-        <w:rPr>
-          <w:rFonts w:ascii="Segoe UI" w:hAnsi="Segoe UI" w:cs="Segoe UI"/>
-          <w:sz w:val="24"/>
-        </w:rPr>
-        <w:t>BankAccount</w:t>
-      </w:r>
-      <w:proofErr w:type="spellEnd"/>
-      <w:r>
-        <w:rPr>
-          <w:rFonts w:ascii="Segoe UI" w:hAnsi="Segoe UI" w:cs="Segoe UI"/>
-          <w:sz w:val="24"/>
-        </w:rPr>
-        <w:t xml:space="preserve"> pointer would be unable to access the function of the derived class.</w:t>
-      </w:r>
-    </w:p>
-    <w:p>
-      <w:pPr>
-        <w:tabs>
-          <w:tab w:val="left" w:pos="1197"/>
-        </w:tabs>
-        <w:spacing w:after="0" w:line="240" w:lineRule="auto"/>
-        <w:rPr>
-          <w:rFonts w:ascii="Segoe UI" w:hAnsi="Segoe UI" w:cs="Segoe UI"/>
-          <w:sz w:val="24"/>
-        </w:rPr>
-      </w:pPr>
-    </w:p>
-    <w:p>
-      <w:pPr>
-        <w:tabs>
-          <w:tab w:val="left" w:pos="1197"/>
-        </w:tabs>
-        <w:spacing w:after="0" w:line="240" w:lineRule="auto"/>
-        <w:rPr>
-          <w:rFonts w:ascii="Segoe UI" w:hAnsi="Segoe UI" w:cs="Segoe UI"/>
-          <w:b/>
-          <w:sz w:val="24"/>
-        </w:rPr>
-      </w:pPr>
-      <w:r>
-        <w:rPr>
-          <w:rFonts w:ascii="Segoe UI" w:hAnsi="Segoe UI" w:cs="Segoe UI"/>
-          <w:b/>
-          <w:sz w:val="24"/>
-        </w:rPr>
-        <w:t>j)</w:t>
-      </w:r>
-    </w:p>
-    <w:p>
-      <w:pPr>
-        <w:tabs>
-          <w:tab w:val="left" w:pos="1197"/>
-        </w:tabs>
-        <w:spacing w:after="0" w:line="240" w:lineRule="auto"/>
-        <w:rPr>
-          <w:rFonts w:ascii="Segoe UI" w:hAnsi="Segoe UI" w:cs="Segoe UI"/>
-          <w:sz w:val="24"/>
-        </w:rPr>
-      </w:pPr>
-      <w:r>
-        <w:rPr>
-          <w:rFonts w:ascii="Segoe UI" w:hAnsi="Segoe UI" w:cs="Segoe UI"/>
-          <w:sz w:val="24"/>
-        </w:rPr>
-        <w:t>This function</w:t>
-      </w:r>
-      <w:r>
-        <w:rPr>
-          <w:rFonts w:ascii="Segoe UI" w:hAnsi="Segoe UI" w:cs="Segoe UI"/>
-          <w:sz w:val="24"/>
-        </w:rPr>
-        <w:t xml:space="preserve"> could not be written as such, t</w:t>
-      </w:r>
-      <w:r>
-        <w:rPr>
-          <w:rFonts w:ascii="Segoe UI" w:hAnsi="Segoe UI" w:cs="Segoe UI"/>
-          <w:sz w:val="24"/>
-        </w:rPr>
-        <w:t>he</w:t>
-      </w:r>
-      <w:r>
-        <w:rPr>
-          <w:rFonts w:ascii="Segoe UI" w:hAnsi="Segoe UI" w:cs="Segoe UI"/>
-          <w:sz w:val="24"/>
-        </w:rPr>
-        <w:t xml:space="preserve"> line</w:t>
-      </w:r>
-      <w:r>
-        <w:rPr>
-          <w:rFonts w:ascii="Segoe UI" w:hAnsi="Segoe UI" w:cs="Segoe UI"/>
-          <w:sz w:val="24"/>
-        </w:rPr>
-        <w:t xml:space="preserve"> </w:t>
-      </w:r>
-      <w:proofErr w:type="spellStart"/>
-      <w:r>
-        <w:rPr>
-          <w:rFonts w:ascii="Segoe UI" w:hAnsi="Segoe UI" w:cs="Segoe UI"/>
-          <w:sz w:val="24"/>
-        </w:rPr>
-        <w:t>p_theActiveAccount</w:t>
-      </w:r>
-      <w:proofErr w:type="spellEnd"/>
-      <w:r>
-        <w:rPr>
-          <w:rFonts w:ascii="Segoe UI" w:hAnsi="Segoe UI" w:cs="Segoe UI"/>
-          <w:sz w:val="24"/>
-        </w:rPr>
-        <w:t xml:space="preserve">-&gt;balance_ </w:t>
-      </w:r>
-    </w:p>
-    <w:p>
-      <w:pPr>
-        <w:tabs>
-          <w:tab w:val="left" w:pos="1197"/>
-        </w:tabs>
-        <w:spacing w:after="0" w:line="240" w:lineRule="auto"/>
-        <w:rPr>
-          <w:rFonts w:ascii="Segoe UI" w:hAnsi="Segoe UI" w:cs="Segoe UI"/>
-          <w:sz w:val="24"/>
-        </w:rPr>
-      </w:pPr>
-      <w:proofErr w:type="gramStart"/>
-      <w:r>
-        <w:rPr>
-          <w:rFonts w:ascii="Segoe UI" w:hAnsi="Segoe UI" w:cs="Segoe UI"/>
-          <w:sz w:val="24"/>
-        </w:rPr>
-        <w:t>would</w:t>
-      </w:r>
-      <w:proofErr w:type="gramEnd"/>
-      <w:r>
-        <w:rPr>
-          <w:rFonts w:ascii="Segoe UI" w:hAnsi="Segoe UI" w:cs="Segoe UI"/>
-          <w:sz w:val="24"/>
-        </w:rPr>
-        <w:t xml:space="preserve"> not work as balance is a private data member of the class </w:t>
-      </w:r>
-      <w:proofErr w:type="spellStart"/>
-      <w:r>
-        <w:rPr>
-          <w:rFonts w:ascii="Segoe UI" w:hAnsi="Segoe UI" w:cs="Segoe UI"/>
-          <w:sz w:val="24"/>
-        </w:rPr>
-        <w:t>BankAccount</w:t>
-      </w:r>
-      <w:proofErr w:type="spellEnd"/>
-      <w:r>
-        <w:rPr>
-          <w:rFonts w:ascii="Segoe UI" w:hAnsi="Segoe UI" w:cs="Segoe UI"/>
-          <w:sz w:val="24"/>
-        </w:rPr>
-        <w:t xml:space="preserve">. Instead of accessing the data member in this style </w:t>
-      </w:r>
-      <w:r>
-        <w:rPr>
-          <w:rFonts w:ascii="Segoe UI" w:hAnsi="Segoe UI" w:cs="Segoe UI"/>
-          <w:sz w:val="24"/>
-        </w:rPr>
-        <w:t xml:space="preserve">the </w:t>
-      </w:r>
-      <w:proofErr w:type="spellStart"/>
-      <w:r>
-        <w:rPr>
-          <w:rFonts w:ascii="Segoe UI" w:hAnsi="Segoe UI" w:cs="Segoe UI"/>
-          <w:sz w:val="24"/>
-        </w:rPr>
-        <w:t>p_theActiveAccount</w:t>
-      </w:r>
-      <w:proofErr w:type="spellEnd"/>
-      <w:r>
-        <w:rPr>
-          <w:rFonts w:ascii="Segoe UI" w:hAnsi="Segoe UI" w:cs="Segoe UI"/>
-          <w:sz w:val="24"/>
-        </w:rPr>
-        <w:t xml:space="preserve"> should use an </w:t>
-      </w:r>
-      <w:proofErr w:type="spellStart"/>
-      <w:r>
-        <w:rPr>
-          <w:rFonts w:ascii="Segoe UI" w:hAnsi="Segoe UI" w:cs="Segoe UI"/>
-          <w:sz w:val="24"/>
-        </w:rPr>
-        <w:t>accessor</w:t>
-      </w:r>
-      <w:proofErr w:type="spellEnd"/>
-      <w:r>
-        <w:rPr>
-          <w:rFonts w:ascii="Segoe UI" w:hAnsi="Segoe UI" w:cs="Segoe UI"/>
-          <w:sz w:val="24"/>
-        </w:rPr>
-        <w:t xml:space="preserve"> function such as </w:t>
-      </w:r>
-      <w:proofErr w:type="spellStart"/>
-      <w:proofErr w:type="gramStart"/>
-      <w:r>
-        <w:rPr>
-          <w:rFonts w:ascii="Segoe UI" w:hAnsi="Segoe UI" w:cs="Segoe UI"/>
-          <w:sz w:val="24"/>
-        </w:rPr>
-        <w:t>getBalance</w:t>
-      </w:r>
-      <w:proofErr w:type="spellEnd"/>
-      <w:r>
-        <w:rPr>
-          <w:rFonts w:ascii="Segoe UI" w:hAnsi="Segoe UI" w:cs="Segoe UI"/>
-          <w:sz w:val="24"/>
-        </w:rPr>
-        <w:t>(</w:t>
-      </w:r>
-      <w:proofErr w:type="gramEnd"/>
-      <w:r>
-        <w:rPr>
-          <w:rFonts w:ascii="Segoe UI" w:hAnsi="Segoe UI" w:cs="Segoe UI"/>
-          <w:sz w:val="24"/>
-        </w:rPr>
-        <w:t>)</w:t>
-      </w:r>
       <w:r>
         <w:rPr>
           <w:rFonts w:ascii="Segoe UI" w:hAnsi="Segoe UI" w:cs="Segoe UI"/>
@@ -2878,10 +2874,432 @@
         <w:t>.</w:t>
       </w:r>
     </w:p>
+    <w:p>
+      <w:pPr>
+        <w:tabs>
+          <w:tab w:val="left" w:pos="1197"/>
+        </w:tabs>
+        <w:spacing w:after="0" w:line="240" w:lineRule="auto"/>
+        <w:rPr>
+          <w:rFonts w:ascii="Segoe UI" w:hAnsi="Segoe UI" w:cs="Segoe UI"/>
+          <w:sz w:val="24"/>
+        </w:rPr>
+      </w:pPr>
+    </w:p>
+    <w:p>
+      <w:pPr>
+        <w:rPr>
+          <w:rFonts w:ascii="Segoe UI" w:hAnsi="Segoe UI" w:cs="Segoe UI"/>
+          <w:sz w:val="24"/>
+        </w:rPr>
+      </w:pPr>
+      <w:r>
+        <w:rPr>
+          <w:rFonts w:ascii="Segoe UI" w:hAnsi="Segoe UI" w:cs="Segoe UI"/>
+          <w:sz w:val="24"/>
+        </w:rPr>
+        <w:br w:type="page"/>
+      </w:r>
+    </w:p>
+    <w:p>
+      <w:pPr>
+        <w:tabs>
+          <w:tab w:val="left" w:pos="1197"/>
+        </w:tabs>
+        <w:spacing w:after="0" w:line="240" w:lineRule="auto"/>
+        <w:rPr>
+          <w:rFonts w:ascii="Segoe UI" w:hAnsi="Segoe UI" w:cs="Segoe UI"/>
+          <w:b/>
+          <w:sz w:val="24"/>
+        </w:rPr>
+        <w:sectPr>
+          <w:headerReference w:type="default" r:id="rId9"/>
+          <w:pgSz w:w="11906" w:h="16838"/>
+          <w:pgMar w:top="1440" w:right="1440" w:bottom="1440" w:left="1440" w:header="708" w:footer="708" w:gutter="0"/>
+          <w:cols w:space="708"/>
+          <w:docGrid w:linePitch="360"/>
+        </w:sectPr>
+      </w:pPr>
+    </w:p>
+    <w:p>
+      <w:pPr>
+        <w:tabs>
+          <w:tab w:val="left" w:pos="1197"/>
+        </w:tabs>
+        <w:spacing w:after="0" w:line="240" w:lineRule="auto"/>
+        <w:rPr>
+          <w:rFonts w:ascii="Segoe UI" w:hAnsi="Segoe UI" w:cs="Segoe UI"/>
+          <w:b/>
+          <w:sz w:val="24"/>
+        </w:rPr>
+      </w:pPr>
+      <w:r>
+        <w:rPr>
+          <w:rFonts w:ascii="Segoe UI" w:hAnsi="Segoe UI" w:cs="Segoe UI"/>
+          <w:b/>
+          <w:sz w:val="24"/>
+        </w:rPr>
+        <w:lastRenderedPageBreak/>
+        <w:t>2 a)</w:t>
+      </w:r>
+    </w:p>
+    <w:p>
+      <w:pPr>
+        <w:tabs>
+          <w:tab w:val="left" w:pos="1197"/>
+        </w:tabs>
+        <w:spacing w:after="0" w:line="240" w:lineRule="auto"/>
+        <w:rPr>
+          <w:rFonts w:ascii="Segoe UI" w:hAnsi="Segoe UI" w:cs="Segoe UI"/>
+          <w:b/>
+          <w:sz w:val="24"/>
+        </w:rPr>
+      </w:pPr>
+      <w:r>
+        <w:rPr>
+          <w:noProof/>
+        </w:rPr>
+        <w:pict>
+          <v:shapetype id="_x0000_t75" coordsize="21600,21600" o:spt="75" o:preferrelative="t" path="m@4@5l@4@11@9@11@9@5xe" filled="f" stroked="f">
+            <v:stroke joinstyle="miter"/>
+            <v:formulas>
+              <v:f eqn="if lineDrawn pixelLineWidth 0"/>
+              <v:f eqn="sum @0 1 0"/>
+              <v:f eqn="sum 0 0 @1"/>
+              <v:f eqn="prod @2 1 2"/>
+              <v:f eqn="prod @3 21600 pixelWidth"/>
+              <v:f eqn="prod @3 21600 pixelHeight"/>
+              <v:f eqn="sum @0 0 1"/>
+              <v:f eqn="prod @6 1 2"/>
+              <v:f eqn="prod @7 21600 pixelWidth"/>
+              <v:f eqn="sum @8 21600 0"/>
+              <v:f eqn="prod @7 21600 pixelHeight"/>
+              <v:f eqn="sum @10 21600 0"/>
+            </v:formulas>
+            <v:path o:extrusionok="f" gradientshapeok="t" o:connecttype="rect"/>
+            <o:lock v:ext="edit" aspectratio="t"/>
+          </v:shapetype>
+          <v:shape id="_x0000_s1026" type="#_x0000_t75" style="position:absolute;margin-left:-67.3pt;margin-top:6.35pt;width:827pt;height:353.4pt;z-index:-251656192;mso-position-horizontal-relative:text;mso-position-vertical-relative:text;mso-width-relative:page;mso-height-relative:page" wrapcoords="2085 0 72 1345 -36 1765 -36 2185 2731 2689 2803 21516 13513 21516 13513 13447 14735 13447 21169 12355 21205 12103 21600 10758 21600 9749 21528 9665 20234 9413 20306 8657 20019 8405 16425 7312 13513 6724 13513 2689 14160 1513 14160 1345 14124 1345 14304 1009 14232 0 2085 0">
+            <v:imagedata r:id="rId10" o:title="Sequence Diagram"/>
+            <w10:wrap type="tight"/>
+          </v:shape>
+        </w:pict>
+      </w:r>
+    </w:p>
+    <w:p>
+      <w:pPr>
+        <w:rPr>
+          <w:rFonts w:ascii="Segoe UI" w:hAnsi="Segoe UI" w:cs="Segoe UI"/>
+          <w:sz w:val="24"/>
+        </w:rPr>
+      </w:pPr>
+    </w:p>
+    <w:p>
+      <w:pPr>
+        <w:rPr>
+          <w:rFonts w:ascii="Segoe UI" w:hAnsi="Segoe UI" w:cs="Segoe UI"/>
+          <w:sz w:val="24"/>
+        </w:rPr>
+      </w:pPr>
+    </w:p>
+    <w:p>
+      <w:pPr>
+        <w:rPr>
+          <w:rFonts w:ascii="Segoe UI" w:hAnsi="Segoe UI" w:cs="Segoe UI"/>
+          <w:sz w:val="24"/>
+        </w:rPr>
+      </w:pPr>
+    </w:p>
+    <w:p>
+      <w:pPr>
+        <w:rPr>
+          <w:rFonts w:ascii="Segoe UI" w:hAnsi="Segoe UI" w:cs="Segoe UI"/>
+          <w:sz w:val="24"/>
+        </w:rPr>
+      </w:pPr>
+    </w:p>
+    <w:p>
+      <w:pPr>
+        <w:rPr>
+          <w:rFonts w:ascii="Segoe UI" w:hAnsi="Segoe UI" w:cs="Segoe UI"/>
+          <w:sz w:val="24"/>
+        </w:rPr>
+      </w:pPr>
+    </w:p>
+    <w:p>
+      <w:pPr>
+        <w:rPr>
+          <w:rFonts w:ascii="Segoe UI" w:hAnsi="Segoe UI" w:cs="Segoe UI"/>
+          <w:sz w:val="24"/>
+        </w:rPr>
+      </w:pPr>
+    </w:p>
+    <w:p>
+      <w:pPr>
+        <w:rPr>
+          <w:rFonts w:ascii="Segoe UI" w:hAnsi="Segoe UI" w:cs="Segoe UI"/>
+          <w:sz w:val="24"/>
+        </w:rPr>
+      </w:pPr>
+    </w:p>
+    <w:p>
+      <w:pPr>
+        <w:rPr>
+          <w:rFonts w:ascii="Segoe UI" w:hAnsi="Segoe UI" w:cs="Segoe UI"/>
+          <w:sz w:val="24"/>
+        </w:rPr>
+      </w:pPr>
+    </w:p>
+    <w:p>
+      <w:pPr>
+        <w:rPr>
+          <w:rFonts w:ascii="Segoe UI" w:hAnsi="Segoe UI" w:cs="Segoe UI"/>
+          <w:sz w:val="24"/>
+        </w:rPr>
+      </w:pPr>
+    </w:p>
+    <w:p>
+      <w:pPr>
+        <w:rPr>
+          <w:rFonts w:ascii="Segoe UI" w:hAnsi="Segoe UI" w:cs="Segoe UI"/>
+          <w:sz w:val="24"/>
+        </w:rPr>
+      </w:pPr>
+    </w:p>
+    <w:p>
+      <w:pPr>
+        <w:rPr>
+          <w:rFonts w:ascii="Segoe UI" w:hAnsi="Segoe UI" w:cs="Segoe UI"/>
+          <w:sz w:val="24"/>
+        </w:rPr>
+      </w:pPr>
+    </w:p>
+    <w:p>
+      <w:pPr>
+        <w:rPr>
+          <w:rFonts w:ascii="Segoe UI" w:hAnsi="Segoe UI" w:cs="Segoe UI"/>
+          <w:sz w:val="24"/>
+        </w:rPr>
+      </w:pPr>
+    </w:p>
+    <w:p>
+      <w:pPr>
+        <w:rPr>
+          <w:rFonts w:ascii="Segoe UI" w:hAnsi="Segoe UI" w:cs="Segoe UI"/>
+          <w:sz w:val="24"/>
+        </w:rPr>
+      </w:pPr>
+    </w:p>
+    <w:p>
+      <w:pPr>
+        <w:tabs>
+          <w:tab w:val="left" w:pos="7770"/>
+        </w:tabs>
+        <w:rPr>
+          <w:rFonts w:ascii="Segoe UI" w:hAnsi="Segoe UI" w:cs="Segoe UI"/>
+          <w:sz w:val="24"/>
+        </w:rPr>
+      </w:pPr>
+      <w:r>
+        <w:rPr>
+          <w:rFonts w:ascii="Segoe UI" w:hAnsi="Segoe UI" w:cs="Segoe UI"/>
+          <w:sz w:val="24"/>
+        </w:rPr>
+        <w:tab/>
+      </w:r>
+    </w:p>
+    <w:p>
+      <w:pPr>
+        <w:rPr>
+          <w:rFonts w:ascii="Segoe UI" w:hAnsi="Segoe UI" w:cs="Segoe UI"/>
+          <w:sz w:val="24"/>
+        </w:rPr>
+      </w:pPr>
+      <w:r>
+        <w:rPr>
+          <w:rFonts w:ascii="Segoe UI" w:hAnsi="Segoe UI" w:cs="Segoe UI"/>
+          <w:sz w:val="24"/>
+        </w:rPr>
+        <w:br w:type="page"/>
+      </w:r>
+    </w:p>
+    <w:p>
+      <w:pPr>
+        <w:tabs>
+          <w:tab w:val="left" w:pos="7770"/>
+        </w:tabs>
+        <w:rPr>
+          <w:rFonts w:ascii="Segoe UI" w:hAnsi="Segoe UI" w:cs="Segoe UI"/>
+          <w:b/>
+          <w:sz w:val="24"/>
+        </w:rPr>
+      </w:pPr>
+      <w:r>
+        <w:rPr>
+          <w:noProof/>
+        </w:rPr>
+        <w:lastRenderedPageBreak/>
+        <w:pict>
+          <v:shape id="_x0000_s1027" type="#_x0000_t75" style="position:absolute;margin-left:-59.85pt;margin-top:22.85pt;width:826.15pt;height:452.15pt;z-index:-251654144;mso-position-horizontal-relative:text;mso-position-vertical-relative:text;mso-width-relative:page;mso-height-relative:page" wrapcoords="-23 0 -23 14556 1858 14938 3182 14938 3182 16974 2346 17144 2206 17272 2206 18205 2555 18332 3995 18332 4785 19011 4924 19690 4065 20369 2462 20582 2206 20666 2206 21558 4297 21558 14795 21515 14795 20497 14609 20412 13169 20369 10800 14938 10730 14259 16514 14259 21600 13961 21600 4541 19185 4074 19231 3904 13076 3395 13123 85 12797 42 6643 0 -23 0">
+            <v:imagedata r:id="rId11" o:title="Class Diagram(1)"/>
+            <w10:wrap type="tight"/>
+          </v:shape>
+        </w:pict>
+      </w:r>
+      <w:r>
+        <w:rPr>
+          <w:rFonts w:ascii="Segoe UI" w:hAnsi="Segoe UI" w:cs="Segoe UI"/>
+          <w:b/>
+          <w:sz w:val="24"/>
+        </w:rPr>
+        <w:t>2 b)</w:t>
+      </w:r>
+    </w:p>
+    <w:p>
+      <w:pPr>
+        <w:tabs>
+          <w:tab w:val="left" w:pos="7770"/>
+        </w:tabs>
+        <w:rPr>
+          <w:rFonts w:ascii="Segoe UI" w:hAnsi="Segoe UI" w:cs="Segoe UI"/>
+          <w:b/>
+          <w:sz w:val="24"/>
+        </w:rPr>
+      </w:pPr>
+    </w:p>
+    <w:p>
+      <w:pPr>
+        <w:tabs>
+          <w:tab w:val="left" w:pos="7770"/>
+        </w:tabs>
+        <w:rPr>
+          <w:rFonts w:ascii="Segoe UI" w:hAnsi="Segoe UI" w:cs="Segoe UI"/>
+          <w:b/>
+          <w:sz w:val="24"/>
+        </w:rPr>
+      </w:pPr>
+    </w:p>
+    <w:p>
+      <w:pPr>
+        <w:tabs>
+          <w:tab w:val="left" w:pos="7770"/>
+        </w:tabs>
+        <w:rPr>
+          <w:rFonts w:ascii="Segoe UI" w:hAnsi="Segoe UI" w:cs="Segoe UI"/>
+          <w:b/>
+          <w:sz w:val="24"/>
+        </w:rPr>
+      </w:pPr>
+    </w:p>
+    <w:p>
+      <w:pPr>
+        <w:tabs>
+          <w:tab w:val="left" w:pos="7770"/>
+        </w:tabs>
+        <w:rPr>
+          <w:rFonts w:ascii="Segoe UI" w:hAnsi="Segoe UI" w:cs="Segoe UI"/>
+          <w:b/>
+          <w:sz w:val="24"/>
+        </w:rPr>
+      </w:pPr>
+    </w:p>
+    <w:p>
+      <w:pPr>
+        <w:tabs>
+          <w:tab w:val="left" w:pos="7770"/>
+        </w:tabs>
+        <w:rPr>
+          <w:rFonts w:ascii="Segoe UI" w:hAnsi="Segoe UI" w:cs="Segoe UI"/>
+          <w:b/>
+          <w:sz w:val="24"/>
+        </w:rPr>
+      </w:pPr>
+    </w:p>
+    <w:p>
+      <w:pPr>
+        <w:rPr>
+          <w:rFonts w:ascii="Segoe UI" w:hAnsi="Segoe UI" w:cs="Segoe UI"/>
+          <w:b/>
+          <w:sz w:val="24"/>
+        </w:rPr>
+      </w:pPr>
+      <w:r>
+        <w:rPr>
+          <w:rFonts w:ascii="Segoe UI" w:hAnsi="Segoe UI" w:cs="Segoe UI"/>
+          <w:b/>
+          <w:sz w:val="24"/>
+        </w:rPr>
+        <w:br w:type="page"/>
+      </w:r>
+    </w:p>
+    <w:p>
+      <w:pPr>
+        <w:tabs>
+          <w:tab w:val="left" w:pos="7770"/>
+        </w:tabs>
+        <w:rPr>
+          <w:rFonts w:ascii="Segoe UI" w:hAnsi="Segoe UI" w:cs="Segoe UI"/>
+          <w:b/>
+          <w:sz w:val="24"/>
+        </w:rPr>
+        <w:sectPr>
+          <w:pgSz w:w="16838" w:h="11906" w:orient="landscape"/>
+          <w:pgMar w:top="1440" w:right="1440" w:bottom="1440" w:left="1440" w:header="709" w:footer="709" w:gutter="0"/>
+          <w:cols w:space="708"/>
+          <w:docGrid w:linePitch="360"/>
+        </w:sectPr>
+      </w:pPr>
+    </w:p>
+    <w:p>
+      <w:pPr>
+        <w:tabs>
+          <w:tab w:val="left" w:pos="7770"/>
+        </w:tabs>
+        <w:spacing w:after="0" w:line="240" w:lineRule="auto"/>
+        <w:rPr>
+          <w:rFonts w:ascii="Segoe UI" w:hAnsi="Segoe UI" w:cs="Segoe UI"/>
+          <w:b/>
+          <w:sz w:val="24"/>
+        </w:rPr>
+      </w:pPr>
+      <w:r>
+        <w:rPr>
+          <w:rFonts w:ascii="Segoe UI" w:hAnsi="Segoe UI" w:cs="Segoe UI"/>
+          <w:b/>
+          <w:sz w:val="24"/>
+        </w:rPr>
+        <w:lastRenderedPageBreak/>
+        <w:t>Version Control Log</w:t>
+      </w:r>
+    </w:p>
+    <w:p>
+      <w:pPr>
+        <w:tabs>
+          <w:tab w:val="left" w:pos="7770"/>
+        </w:tabs>
+        <w:spacing w:after="0"/>
+        <w:rPr>
+          <w:rFonts w:ascii="Segoe UI" w:hAnsi="Segoe UI" w:cs="Segoe UI"/>
+          <w:sz w:val="24"/>
+        </w:rPr>
+      </w:pPr>
+    </w:p>
+    <w:p>
+      <w:pPr>
+        <w:tabs>
+          <w:tab w:val="left" w:pos="7770"/>
+        </w:tabs>
+        <w:rPr>
+          <w:rFonts w:ascii="Segoe UI" w:hAnsi="Segoe UI" w:cs="Segoe UI"/>
+          <w:sz w:val="24"/>
+        </w:rPr>
+      </w:pPr>
+      <w:bookmarkStart w:id="0" w:name="_GoBack"/>
+      <w:bookmarkEnd w:id="0"/>
+    </w:p>
     <w:sectPr>
-      <w:headerReference w:type="default" r:id="rId9"/>
       <w:pgSz w:w="11906" w:h="16838"/>
-      <w:pgMar w:top="1440" w:right="1440" w:bottom="1440" w:left="1440" w:header="708" w:footer="708" w:gutter="0"/>
+      <w:pgMar w:top="1440" w:right="1440" w:bottom="1440" w:left="1440" w:header="709" w:footer="709" w:gutter="0"/>
       <w:cols w:space="708"/>
       <w:docGrid w:linePitch="360"/>
     </w:sectPr>

</xml_diff>